<commit_message>
Ezra's changes sent to me on 2010 March 15, 0810.
</commit_message>
<xml_diff>
--- a/Report/LocalOverseasPostageRates.docx
+++ b/Report/LocalOverseasPostageRates.docx
@@ -5,14 +5,13 @@
     <w:tbl>
       <w:tblPr>
         <w:tblStyle w:val="TableGrid"/>
-        <w:tblW w:w="9923" w:type="dxa"/>
-        <w:tblInd w:w="-459" w:type="dxa"/>
+        <w:tblW w:w="8932" w:type="dxa"/>
+        <w:tblInd w:w="108" w:type="dxa"/>
         <w:tblLayout w:type="fixed"/>
         <w:tblLook w:val="04A0"/>
       </w:tblPr>
       <w:tblGrid>
         <w:gridCol w:w="1277"/>
-        <w:gridCol w:w="991"/>
         <w:gridCol w:w="1276"/>
         <w:gridCol w:w="1134"/>
         <w:gridCol w:w="1843"/>
@@ -54,84 +53,6 @@
         </w:tc>
         <w:tc>
           <w:tcPr>
-            <w:tcW w:w="991" w:type="dxa"/>
-            <w:vAlign w:val="center"/>
-          </w:tcPr>
-          <w:p>
-            <w:pPr>
-              <w:pStyle w:val="ListParagraph"/>
-              <w:ind w:left="0"/>
-              <w:jc w:val="center"/>
-              <w:rPr>
-                <w:rFonts w:ascii="Times New Roman" w:hAnsi="Times New Roman" w:cs="Times New Roman"/>
-                <w:b/>
-                <w:sz w:val="20"/>
-                <w:szCs w:val="20"/>
-              </w:rPr>
-            </w:pPr>
-            <w:r>
-              <w:rPr>
-                <w:rFonts w:ascii="Times New Roman" w:hAnsi="Times New Roman" w:cs="Times New Roman"/>
-                <w:b/>
-                <w:sz w:val="20"/>
-                <w:szCs w:val="20"/>
-              </w:rPr>
-              <w:t>Orig</w:t>
-            </w:r>
-            <w:r>
-              <w:rPr>
-                <w:rFonts w:ascii="Times New Roman" w:hAnsi="Times New Roman" w:cs="Times New Roman"/>
-                <w:b/>
-                <w:sz w:val="20"/>
-                <w:szCs w:val="20"/>
-              </w:rPr>
-              <w:t>i</w:t>
-            </w:r>
-            <w:r>
-              <w:rPr>
-                <w:rFonts w:ascii="Times New Roman" w:hAnsi="Times New Roman" w:cs="Times New Roman"/>
-                <w:b/>
-                <w:sz w:val="20"/>
-                <w:szCs w:val="20"/>
-              </w:rPr>
-              <w:t>n</w:t>
-            </w:r>
-          </w:p>
-          <w:p>
-            <w:pPr>
-              <w:pStyle w:val="ListParagraph"/>
-              <w:ind w:left="0"/>
-              <w:jc w:val="center"/>
-              <w:rPr>
-                <w:rFonts w:ascii="Times New Roman" w:hAnsi="Times New Roman" w:cs="Times New Roman"/>
-                <w:b/>
-                <w:sz w:val="20"/>
-                <w:szCs w:val="20"/>
-              </w:rPr>
-            </w:pPr>
-            <w:r>
-              <w:rPr>
-                <w:rFonts w:ascii="Times New Roman" w:hAnsi="Times New Roman" w:cs="Times New Roman"/>
-                <w:b/>
-                <w:sz w:val="20"/>
-                <w:szCs w:val="20"/>
-              </w:rPr>
-              <w:t>Postal</w:t>
-            </w:r>
-            <w:r>
-              <w:rPr>
-                <w:rFonts w:ascii="Times New Roman" w:hAnsi="Times New Roman" w:cs="Times New Roman"/>
-                <w:b/>
-                <w:sz w:val="20"/>
-                <w:szCs w:val="20"/>
-              </w:rPr>
-              <w:br/>
-              <w:t>Code</w:t>
-            </w:r>
-          </w:p>
-        </w:tc>
-        <w:tc>
-          <w:tcPr>
             <w:tcW w:w="1276" w:type="dxa"/>
             <w:vAlign w:val="center"/>
           </w:tcPr>
@@ -460,531 +381,6 @@
         </w:tc>
         <w:tc>
           <w:tcPr>
-            <w:tcW w:w="991" w:type="dxa"/>
-            <w:vMerge w:val="restart"/>
-            <w:vAlign w:val="center"/>
-          </w:tcPr>
-          <w:p>
-            <w:pPr>
-              <w:pStyle w:val="ListParagraph"/>
-              <w:ind w:left="0"/>
-              <w:jc w:val="center"/>
-              <w:rPr>
-                <w:rStyle w:val="address"/>
-              </w:rPr>
-            </w:pPr>
-            <w:r>
-              <w:rPr>
-                <w:rStyle w:val="address"/>
-              </w:rPr>
-              <w:t>758244</w:t>
-            </w:r>
-          </w:p>
-          <w:p>
-            <w:pPr>
-              <w:pStyle w:val="ListParagraph"/>
-              <w:ind w:left="0"/>
-              <w:jc w:val="center"/>
-              <w:rPr>
-                <w:rStyle w:val="address"/>
-              </w:rPr>
-            </w:pPr>
-            <w:r>
-              <w:rPr>
-                <w:rStyle w:val="address"/>
-              </w:rPr>
-              <w:t>417844</w:t>
-            </w:r>
-          </w:p>
-          <w:p>
-            <w:pPr>
-              <w:pStyle w:val="ListParagraph"/>
-              <w:ind w:left="0"/>
-              <w:jc w:val="center"/>
-              <w:rPr>
-                <w:rStyle w:val="address"/>
-              </w:rPr>
-            </w:pPr>
-            <w:r>
-              <w:rPr>
-                <w:rStyle w:val="address"/>
-              </w:rPr>
-              <w:t>069120</w:t>
-            </w:r>
-          </w:p>
-          <w:p>
-            <w:pPr>
-              <w:pStyle w:val="ListParagraph"/>
-              <w:ind w:left="0"/>
-              <w:jc w:val="center"/>
-              <w:rPr>
-                <w:rStyle w:val="address"/>
-              </w:rPr>
-            </w:pPr>
-            <w:r>
-              <w:rPr>
-                <w:rStyle w:val="address"/>
-              </w:rPr>
-              <w:t>417943</w:t>
-            </w:r>
-          </w:p>
-          <w:p>
-            <w:pPr>
-              <w:pStyle w:val="ListParagraph"/>
-              <w:ind w:left="0"/>
-              <w:jc w:val="center"/>
-              <w:rPr>
-                <w:rStyle w:val="address"/>
-              </w:rPr>
-            </w:pPr>
-            <w:r>
-              <w:rPr>
-                <w:rStyle w:val="address"/>
-              </w:rPr>
-              <w:t>228208</w:t>
-            </w:r>
-          </w:p>
-          <w:p>
-            <w:pPr>
-              <w:pStyle w:val="ListParagraph"/>
-              <w:ind w:left="0"/>
-              <w:jc w:val="center"/>
-              <w:rPr>
-                <w:rStyle w:val="address"/>
-              </w:rPr>
-            </w:pPr>
-            <w:r>
-              <w:rPr>
-                <w:rStyle w:val="address"/>
-              </w:rPr>
-              <w:t>159546</w:t>
-            </w:r>
-          </w:p>
-          <w:p>
-            <w:pPr>
-              <w:pStyle w:val="ListParagraph"/>
-              <w:ind w:left="0"/>
-              <w:jc w:val="center"/>
-              <w:rPr>
-                <w:rStyle w:val="address"/>
-              </w:rPr>
-            </w:pPr>
-            <w:r>
-              <w:rPr>
-                <w:rStyle w:val="address"/>
-              </w:rPr>
-              <w:t>397799</w:t>
-            </w:r>
-          </w:p>
-          <w:p>
-            <w:pPr>
-              <w:pStyle w:val="ListParagraph"/>
-              <w:ind w:left="0"/>
-              <w:jc w:val="center"/>
-              <w:rPr>
-                <w:rStyle w:val="address"/>
-              </w:rPr>
-            </w:pPr>
-            <w:r>
-              <w:rPr>
-                <w:rStyle w:val="address"/>
-              </w:rPr>
-              <w:t>556827</w:t>
-            </w:r>
-          </w:p>
-          <w:p>
-            <w:pPr>
-              <w:pStyle w:val="ListParagraph"/>
-              <w:ind w:left="0"/>
-              <w:jc w:val="center"/>
-              <w:rPr>
-                <w:rStyle w:val="address"/>
-              </w:rPr>
-            </w:pPr>
-            <w:r>
-              <w:rPr>
-                <w:rStyle w:val="address"/>
-              </w:rPr>
-              <w:t>238875</w:t>
-            </w:r>
-          </w:p>
-          <w:p>
-            <w:pPr>
-              <w:pStyle w:val="ListParagraph"/>
-              <w:ind w:left="0"/>
-              <w:jc w:val="center"/>
-              <w:rPr>
-                <w:rStyle w:val="address"/>
-              </w:rPr>
-            </w:pPr>
-            <w:r>
-              <w:rPr>
-                <w:rStyle w:val="address"/>
-              </w:rPr>
-              <w:t>787601</w:t>
-            </w:r>
-          </w:p>
-          <w:p>
-            <w:pPr>
-              <w:pStyle w:val="ListParagraph"/>
-              <w:ind w:left="0"/>
-              <w:jc w:val="center"/>
-              <w:rPr>
-                <w:rStyle w:val="address"/>
-              </w:rPr>
-            </w:pPr>
-            <w:r>
-              <w:rPr>
-                <w:rStyle w:val="address"/>
-              </w:rPr>
-              <w:t>437107</w:t>
-            </w:r>
-          </w:p>
-          <w:p>
-            <w:pPr>
-              <w:pStyle w:val="ListParagraph"/>
-              <w:ind w:left="0"/>
-              <w:jc w:val="center"/>
-              <w:rPr>
-                <w:rStyle w:val="address"/>
-              </w:rPr>
-            </w:pPr>
-            <w:r>
-              <w:rPr>
-                <w:rStyle w:val="address"/>
-              </w:rPr>
-              <w:t>148582</w:t>
-            </w:r>
-          </w:p>
-          <w:p>
-            <w:pPr>
-              <w:pStyle w:val="ListParagraph"/>
-              <w:ind w:left="0"/>
-              <w:jc w:val="center"/>
-              <w:rPr>
-                <w:rStyle w:val="address"/>
-              </w:rPr>
-            </w:pPr>
-            <w:r>
-              <w:rPr>
-                <w:rStyle w:val="address"/>
-              </w:rPr>
-              <w:t>239875</w:t>
-            </w:r>
-          </w:p>
-          <w:p>
-            <w:pPr>
-              <w:pStyle w:val="ListParagraph"/>
-              <w:ind w:left="0"/>
-              <w:jc w:val="center"/>
-              <w:rPr>
-                <w:rStyle w:val="address"/>
-              </w:rPr>
-            </w:pPr>
-            <w:r>
-              <w:rPr>
-                <w:rStyle w:val="address"/>
-              </w:rPr>
-              <w:t>408933</w:t>
-            </w:r>
-          </w:p>
-          <w:p>
-            <w:pPr>
-              <w:pStyle w:val="ListParagraph"/>
-              <w:ind w:left="0"/>
-              <w:jc w:val="center"/>
-              <w:rPr>
-                <w:rStyle w:val="address"/>
-              </w:rPr>
-            </w:pPr>
-            <w:r>
-              <w:rPr>
-                <w:rStyle w:val="address"/>
-              </w:rPr>
-              <w:t>208569</w:t>
-            </w:r>
-          </w:p>
-          <w:p>
-            <w:pPr>
-              <w:pStyle w:val="ListParagraph"/>
-              <w:ind w:left="0"/>
-              <w:jc w:val="center"/>
-              <w:rPr>
-                <w:rStyle w:val="address"/>
-              </w:rPr>
-            </w:pPr>
-            <w:r>
-              <w:rPr>
-                <w:rStyle w:val="address"/>
-              </w:rPr>
-              <w:t>417864</w:t>
-            </w:r>
-          </w:p>
-          <w:p>
-            <w:pPr>
-              <w:pStyle w:val="ListParagraph"/>
-              <w:ind w:left="0"/>
-              <w:jc w:val="center"/>
-              <w:rPr>
-                <w:rStyle w:val="address"/>
-              </w:rPr>
-            </w:pPr>
-            <w:r>
-              <w:rPr>
-                <w:rStyle w:val="address"/>
-              </w:rPr>
-              <w:t>160092</w:t>
-            </w:r>
-          </w:p>
-          <w:p>
-            <w:pPr>
-              <w:pStyle w:val="ListParagraph"/>
-              <w:ind w:left="0"/>
-              <w:jc w:val="center"/>
-              <w:rPr>
-                <w:rStyle w:val="address"/>
-              </w:rPr>
-            </w:pPr>
-            <w:r>
-              <w:rPr>
-                <w:rStyle w:val="address"/>
-              </w:rPr>
-              <w:t>408706</w:t>
-            </w:r>
-          </w:p>
-          <w:p>
-            <w:pPr>
-              <w:pStyle w:val="ListParagraph"/>
-              <w:ind w:left="0"/>
-              <w:jc w:val="center"/>
-              <w:rPr>
-                <w:rStyle w:val="address"/>
-              </w:rPr>
-            </w:pPr>
-            <w:r>
-              <w:rPr>
-                <w:rStyle w:val="address"/>
-              </w:rPr>
-              <w:t>569535</w:t>
-            </w:r>
-          </w:p>
-          <w:p>
-            <w:pPr>
-              <w:pStyle w:val="ListParagraph"/>
-              <w:ind w:left="0"/>
-              <w:jc w:val="center"/>
-              <w:rPr>
-                <w:rStyle w:val="address"/>
-              </w:rPr>
-            </w:pPr>
-            <w:r>
-              <w:rPr>
-                <w:rStyle w:val="address"/>
-              </w:rPr>
-              <w:t>729659</w:t>
-            </w:r>
-          </w:p>
-          <w:p>
-            <w:pPr>
-              <w:pStyle w:val="ListParagraph"/>
-              <w:ind w:left="0"/>
-              <w:jc w:val="center"/>
-              <w:rPr>
-                <w:rStyle w:val="address"/>
-              </w:rPr>
-            </w:pPr>
-            <w:r>
-              <w:rPr>
-                <w:rStyle w:val="address"/>
-              </w:rPr>
-              <w:t>628971</w:t>
-            </w:r>
-          </w:p>
-          <w:p>
-            <w:pPr>
-              <w:pStyle w:val="ListParagraph"/>
-              <w:ind w:left="0"/>
-              <w:jc w:val="center"/>
-              <w:rPr>
-                <w:rStyle w:val="address"/>
-              </w:rPr>
-            </w:pPr>
-            <w:r>
-              <w:rPr>
-                <w:rStyle w:val="address"/>
-              </w:rPr>
-              <w:t>159101</w:t>
-            </w:r>
-          </w:p>
-          <w:p>
-            <w:pPr>
-              <w:pStyle w:val="ListParagraph"/>
-              <w:ind w:left="0"/>
-              <w:jc w:val="center"/>
-              <w:rPr>
-                <w:rStyle w:val="address"/>
-              </w:rPr>
-            </w:pPr>
-            <w:r>
-              <w:rPr>
-                <w:rStyle w:val="address"/>
-              </w:rPr>
-              <w:t>218568</w:t>
-            </w:r>
-          </w:p>
-          <w:p>
-            <w:pPr>
-              <w:pStyle w:val="ListParagraph"/>
-              <w:ind w:left="0"/>
-              <w:jc w:val="center"/>
-              <w:rPr>
-                <w:rStyle w:val="address"/>
-              </w:rPr>
-            </w:pPr>
-            <w:r>
-              <w:rPr>
-                <w:rStyle w:val="address"/>
-              </w:rPr>
-              <w:t>349313</w:t>
-            </w:r>
-          </w:p>
-          <w:p>
-            <w:pPr>
-              <w:pStyle w:val="ListParagraph"/>
-              <w:ind w:left="0"/>
-              <w:jc w:val="center"/>
-              <w:rPr>
-                <w:rStyle w:val="address"/>
-              </w:rPr>
-            </w:pPr>
-            <w:r>
-              <w:rPr>
-                <w:rStyle w:val="address"/>
-              </w:rPr>
-              <w:t>218055</w:t>
-            </w:r>
-          </w:p>
-          <w:p>
-            <w:pPr>
-              <w:pStyle w:val="ListParagraph"/>
-              <w:ind w:left="0"/>
-              <w:jc w:val="center"/>
-              <w:rPr>
-                <w:rStyle w:val="address"/>
-              </w:rPr>
-            </w:pPr>
-            <w:r>
-              <w:rPr>
-                <w:rStyle w:val="address"/>
-              </w:rPr>
-              <w:t>218115</w:t>
-            </w:r>
-          </w:p>
-          <w:p>
-            <w:pPr>
-              <w:pStyle w:val="ListParagraph"/>
-              <w:ind w:left="0"/>
-              <w:jc w:val="center"/>
-              <w:rPr>
-                <w:rStyle w:val="address"/>
-              </w:rPr>
-            </w:pPr>
-            <w:r>
-              <w:rPr>
-                <w:rStyle w:val="address"/>
-              </w:rPr>
-              <w:t>319075</w:t>
-            </w:r>
-          </w:p>
-          <w:p>
-            <w:pPr>
-              <w:pStyle w:val="ListParagraph"/>
-              <w:ind w:left="0"/>
-              <w:jc w:val="center"/>
-              <w:rPr>
-                <w:rStyle w:val="address"/>
-              </w:rPr>
-            </w:pPr>
-            <w:r>
-              <w:rPr>
-                <w:rStyle w:val="address"/>
-              </w:rPr>
-              <w:t>408936</w:t>
-            </w:r>
-          </w:p>
-          <w:p>
-            <w:pPr>
-              <w:pStyle w:val="ListParagraph"/>
-              <w:ind w:left="0"/>
-              <w:jc w:val="center"/>
-              <w:rPr>
-                <w:rStyle w:val="address"/>
-              </w:rPr>
-            </w:pPr>
-            <w:r>
-              <w:rPr>
-                <w:rStyle w:val="address"/>
-              </w:rPr>
-              <w:t>349483</w:t>
-            </w:r>
-          </w:p>
-          <w:p>
-            <w:pPr>
-              <w:pStyle w:val="ListParagraph"/>
-              <w:ind w:left="0"/>
-              <w:jc w:val="center"/>
-              <w:rPr>
-                <w:rStyle w:val="address"/>
-              </w:rPr>
-            </w:pPr>
-            <w:r>
-              <w:rPr>
-                <w:rStyle w:val="address"/>
-              </w:rPr>
-              <w:t>577197</w:t>
-            </w:r>
-          </w:p>
-          <w:p>
-            <w:pPr>
-              <w:pStyle w:val="ListParagraph"/>
-              <w:ind w:left="0"/>
-              <w:jc w:val="center"/>
-              <w:rPr>
-                <w:rStyle w:val="address"/>
-              </w:rPr>
-            </w:pPr>
-            <w:r>
-              <w:rPr>
-                <w:rStyle w:val="address"/>
-              </w:rPr>
-              <w:t>416175</w:t>
-            </w:r>
-          </w:p>
-          <w:p>
-            <w:pPr>
-              <w:pStyle w:val="ListParagraph"/>
-              <w:ind w:left="0"/>
-              <w:jc w:val="center"/>
-              <w:rPr>
-                <w:rStyle w:val="address"/>
-              </w:rPr>
-            </w:pPr>
-          </w:p>
-          <w:p>
-            <w:pPr>
-              <w:pStyle w:val="ListParagraph"/>
-              <w:ind w:left="0"/>
-              <w:jc w:val="center"/>
-              <w:rPr>
-                <w:rFonts w:ascii="Times New Roman" w:hAnsi="Times New Roman" w:cs="Times New Roman"/>
-                <w:sz w:val="20"/>
-                <w:szCs w:val="20"/>
-              </w:rPr>
-            </w:pPr>
-          </w:p>
-        </w:tc>
-        <w:tc>
-          <w:tcPr>
             <w:tcW w:w="1276" w:type="dxa"/>
             <w:vAlign w:val="center"/>
           </w:tcPr>
@@ -1300,24 +696,6 @@
         </w:tc>
         <w:tc>
           <w:tcPr>
-            <w:tcW w:w="991" w:type="dxa"/>
-            <w:vMerge/>
-          </w:tcPr>
-          <w:p>
-            <w:pPr>
-              <w:pStyle w:val="ListParagraph"/>
-              <w:ind w:left="0"/>
-              <w:jc w:val="center"/>
-              <w:rPr>
-                <w:rFonts w:ascii="Times New Roman" w:hAnsi="Times New Roman" w:cs="Times New Roman"/>
-                <w:sz w:val="20"/>
-                <w:szCs w:val="20"/>
-              </w:rPr>
-            </w:pPr>
-          </w:p>
-        </w:tc>
-        <w:tc>
-          <w:tcPr>
             <w:tcW w:w="1276" w:type="dxa"/>
             <w:vAlign w:val="center"/>
           </w:tcPr>
@@ -1633,24 +1011,6 @@
         </w:tc>
         <w:tc>
           <w:tcPr>
-            <w:tcW w:w="991" w:type="dxa"/>
-            <w:vMerge/>
-          </w:tcPr>
-          <w:p>
-            <w:pPr>
-              <w:pStyle w:val="ListParagraph"/>
-              <w:ind w:left="0"/>
-              <w:jc w:val="center"/>
-              <w:rPr>
-                <w:rFonts w:ascii="Times New Roman" w:hAnsi="Times New Roman" w:cs="Times New Roman"/>
-                <w:sz w:val="20"/>
-                <w:szCs w:val="20"/>
-              </w:rPr>
-            </w:pPr>
-          </w:p>
-        </w:tc>
-        <w:tc>
-          <w:tcPr>
             <w:tcW w:w="1276" w:type="dxa"/>
             <w:vAlign w:val="center"/>
           </w:tcPr>
@@ -1968,25 +1328,6 @@
         </w:tc>
         <w:tc>
           <w:tcPr>
-            <w:tcW w:w="991" w:type="dxa"/>
-            <w:vMerge/>
-          </w:tcPr>
-          <w:p>
-            <w:pPr>
-              <w:pStyle w:val="ListParagraph"/>
-              <w:ind w:left="0"/>
-              <w:jc w:val="center"/>
-              <w:rPr>
-                <w:rFonts w:ascii="Times New Roman" w:hAnsi="Times New Roman" w:cs="Times New Roman"/>
-                <w:b/>
-                <w:sz w:val="20"/>
-                <w:szCs w:val="20"/>
-              </w:rPr>
-            </w:pPr>
-          </w:p>
-        </w:tc>
-        <w:tc>
-          <w:tcPr>
             <w:tcW w:w="1276" w:type="dxa"/>
             <w:vAlign w:val="center"/>
           </w:tcPr>
@@ -2186,24 +1527,6 @@
         </w:tc>
         <w:tc>
           <w:tcPr>
-            <w:tcW w:w="991" w:type="dxa"/>
-            <w:vMerge/>
-          </w:tcPr>
-          <w:p>
-            <w:pPr>
-              <w:pStyle w:val="ListParagraph"/>
-              <w:ind w:left="0"/>
-              <w:jc w:val="center"/>
-              <w:rPr>
-                <w:rFonts w:ascii="Times New Roman" w:hAnsi="Times New Roman" w:cs="Times New Roman"/>
-                <w:sz w:val="20"/>
-                <w:szCs w:val="20"/>
-              </w:rPr>
-            </w:pPr>
-          </w:p>
-        </w:tc>
-        <w:tc>
-          <w:tcPr>
             <w:tcW w:w="1276" w:type="dxa"/>
             <w:vAlign w:val="center"/>
           </w:tcPr>
@@ -2519,24 +1842,6 @@
         </w:tc>
         <w:tc>
           <w:tcPr>
-            <w:tcW w:w="991" w:type="dxa"/>
-            <w:vMerge/>
-          </w:tcPr>
-          <w:p>
-            <w:pPr>
-              <w:pStyle w:val="ListParagraph"/>
-              <w:ind w:left="0"/>
-              <w:jc w:val="center"/>
-              <w:rPr>
-                <w:rFonts w:ascii="Times New Roman" w:hAnsi="Times New Roman" w:cs="Times New Roman"/>
-                <w:sz w:val="20"/>
-                <w:szCs w:val="20"/>
-              </w:rPr>
-            </w:pPr>
-          </w:p>
-        </w:tc>
-        <w:tc>
-          <w:tcPr>
             <w:tcW w:w="1276" w:type="dxa"/>
             <w:vAlign w:val="center"/>
           </w:tcPr>
@@ -2852,24 +2157,6 @@
         </w:tc>
         <w:tc>
           <w:tcPr>
-            <w:tcW w:w="991" w:type="dxa"/>
-            <w:vMerge/>
-          </w:tcPr>
-          <w:p>
-            <w:pPr>
-              <w:pStyle w:val="ListParagraph"/>
-              <w:ind w:left="0"/>
-              <w:jc w:val="center"/>
-              <w:rPr>
-                <w:rFonts w:ascii="Times New Roman" w:hAnsi="Times New Roman" w:cs="Times New Roman"/>
-                <w:sz w:val="20"/>
-                <w:szCs w:val="20"/>
-              </w:rPr>
-            </w:pPr>
-          </w:p>
-        </w:tc>
-        <w:tc>
-          <w:tcPr>
             <w:tcW w:w="1276" w:type="dxa"/>
             <w:vAlign w:val="center"/>
           </w:tcPr>
@@ -3185,24 +2472,6 @@
         </w:tc>
         <w:tc>
           <w:tcPr>
-            <w:tcW w:w="991" w:type="dxa"/>
-            <w:vMerge/>
-          </w:tcPr>
-          <w:p>
-            <w:pPr>
-              <w:pStyle w:val="ListParagraph"/>
-              <w:ind w:left="0"/>
-              <w:jc w:val="center"/>
-              <w:rPr>
-                <w:rFonts w:ascii="Times New Roman" w:hAnsi="Times New Roman" w:cs="Times New Roman"/>
-                <w:sz w:val="20"/>
-                <w:szCs w:val="20"/>
-              </w:rPr>
-            </w:pPr>
-          </w:p>
-        </w:tc>
-        <w:tc>
-          <w:tcPr>
             <w:tcW w:w="1276" w:type="dxa"/>
             <w:vAlign w:val="center"/>
           </w:tcPr>
@@ -3390,24 +2659,6 @@
         </w:tc>
         <w:tc>
           <w:tcPr>
-            <w:tcW w:w="991" w:type="dxa"/>
-            <w:vMerge/>
-          </w:tcPr>
-          <w:p>
-            <w:pPr>
-              <w:pStyle w:val="ListParagraph"/>
-              <w:ind w:left="0"/>
-              <w:jc w:val="center"/>
-              <w:rPr>
-                <w:rFonts w:ascii="Times New Roman" w:hAnsi="Times New Roman" w:cs="Times New Roman"/>
-                <w:sz w:val="20"/>
-                <w:szCs w:val="20"/>
-              </w:rPr>
-            </w:pPr>
-          </w:p>
-        </w:tc>
-        <w:tc>
-          <w:tcPr>
             <w:tcW w:w="1276" w:type="dxa"/>
             <w:vAlign w:val="center"/>
           </w:tcPr>
@@ -3723,24 +2974,6 @@
         </w:tc>
         <w:tc>
           <w:tcPr>
-            <w:tcW w:w="991" w:type="dxa"/>
-            <w:vMerge/>
-          </w:tcPr>
-          <w:p>
-            <w:pPr>
-              <w:pStyle w:val="ListParagraph"/>
-              <w:ind w:left="0"/>
-              <w:jc w:val="center"/>
-              <w:rPr>
-                <w:rFonts w:ascii="Times New Roman" w:hAnsi="Times New Roman" w:cs="Times New Roman"/>
-                <w:sz w:val="20"/>
-                <w:szCs w:val="20"/>
-              </w:rPr>
-            </w:pPr>
-          </w:p>
-        </w:tc>
-        <w:tc>
-          <w:tcPr>
             <w:tcW w:w="1276" w:type="dxa"/>
             <w:vAlign w:val="center"/>
           </w:tcPr>
@@ -4056,24 +3289,6 @@
         </w:tc>
         <w:tc>
           <w:tcPr>
-            <w:tcW w:w="991" w:type="dxa"/>
-            <w:vMerge/>
-          </w:tcPr>
-          <w:p>
-            <w:pPr>
-              <w:pStyle w:val="ListParagraph"/>
-              <w:ind w:left="0"/>
-              <w:jc w:val="center"/>
-              <w:rPr>
-                <w:rFonts w:ascii="Times New Roman" w:hAnsi="Times New Roman" w:cs="Times New Roman"/>
-                <w:sz w:val="20"/>
-                <w:szCs w:val="20"/>
-              </w:rPr>
-            </w:pPr>
-          </w:p>
-        </w:tc>
-        <w:tc>
-          <w:tcPr>
             <w:tcW w:w="1276" w:type="dxa"/>
             <w:vAlign w:val="center"/>
           </w:tcPr>
@@ -4389,23 +3604,6 @@
         </w:tc>
         <w:tc>
           <w:tcPr>
-            <w:tcW w:w="991" w:type="dxa"/>
-          </w:tcPr>
-          <w:p>
-            <w:pPr>
-              <w:pStyle w:val="ListParagraph"/>
-              <w:ind w:left="0"/>
-              <w:jc w:val="center"/>
-              <w:rPr>
-                <w:rFonts w:ascii="Times New Roman" w:hAnsi="Times New Roman" w:cs="Times New Roman"/>
-                <w:sz w:val="20"/>
-                <w:szCs w:val="20"/>
-              </w:rPr>
-            </w:pPr>
-          </w:p>
-        </w:tc>
-        <w:tc>
-          <w:tcPr>
             <w:tcW w:w="1276" w:type="dxa"/>
             <w:vAlign w:val="center"/>
           </w:tcPr>
@@ -4593,348 +3791,6 @@
         </w:tc>
         <w:tc>
           <w:tcPr>
-            <w:tcW w:w="991" w:type="dxa"/>
-            <w:vMerge w:val="restart"/>
-            <w:vAlign w:val="center"/>
-          </w:tcPr>
-          <w:p>
-            <w:pPr>
-              <w:pStyle w:val="ListParagraph"/>
-              <w:ind w:left="0"/>
-              <w:jc w:val="center"/>
-            </w:pPr>
-            <w:r>
-              <w:t>81800</w:t>
-            </w:r>
-          </w:p>
-          <w:p>
-            <w:pPr>
-              <w:pStyle w:val="ListParagraph"/>
-              <w:ind w:left="0"/>
-              <w:jc w:val="center"/>
-            </w:pPr>
-            <w:r>
-              <w:t>47100</w:t>
-            </w:r>
-          </w:p>
-          <w:p>
-            <w:pPr>
-              <w:pStyle w:val="ListParagraph"/>
-              <w:ind w:left="0"/>
-              <w:jc w:val="center"/>
-            </w:pPr>
-            <w:r>
-              <w:t>43000</w:t>
-            </w:r>
-          </w:p>
-          <w:p>
-            <w:pPr>
-              <w:pStyle w:val="ListParagraph"/>
-              <w:ind w:left="0"/>
-              <w:jc w:val="center"/>
-            </w:pPr>
-            <w:r>
-              <w:t>68100</w:t>
-            </w:r>
-          </w:p>
-          <w:p>
-            <w:pPr>
-              <w:pStyle w:val="ListParagraph"/>
-              <w:ind w:left="0"/>
-              <w:jc w:val="center"/>
-            </w:pPr>
-            <w:r>
-              <w:t>93350</w:t>
-            </w:r>
-          </w:p>
-          <w:p>
-            <w:pPr>
-              <w:pStyle w:val="ListParagraph"/>
-              <w:ind w:left="0"/>
-              <w:jc w:val="center"/>
-            </w:pPr>
-            <w:r>
-              <w:t>51200</w:t>
-            </w:r>
-          </w:p>
-          <w:p>
-            <w:pPr>
-              <w:pStyle w:val="ListParagraph"/>
-              <w:ind w:left="0"/>
-              <w:jc w:val="center"/>
-            </w:pPr>
-            <w:r>
-              <w:t>93400</w:t>
-            </w:r>
-          </w:p>
-          <w:p>
-            <w:pPr>
-              <w:pStyle w:val="ListParagraph"/>
-              <w:ind w:left="0"/>
-              <w:jc w:val="center"/>
-            </w:pPr>
-            <w:r>
-              <w:t>46300</w:t>
-            </w:r>
-          </w:p>
-          <w:p>
-            <w:pPr>
-              <w:pStyle w:val="ListParagraph"/>
-              <w:ind w:left="0"/>
-              <w:jc w:val="center"/>
-            </w:pPr>
-            <w:r>
-              <w:t>47500</w:t>
-            </w:r>
-          </w:p>
-          <w:p>
-            <w:pPr>
-              <w:pStyle w:val="ListParagraph"/>
-              <w:ind w:left="0"/>
-              <w:jc w:val="center"/>
-            </w:pPr>
-            <w:r>
-              <w:t>40150</w:t>
-            </w:r>
-          </w:p>
-          <w:p>
-            <w:pPr>
-              <w:pStyle w:val="ListParagraph"/>
-              <w:ind w:left="0"/>
-              <w:jc w:val="center"/>
-            </w:pPr>
-            <w:r>
-              <w:t>55200</w:t>
-            </w:r>
-          </w:p>
-          <w:p>
-            <w:pPr>
-              <w:pStyle w:val="ListParagraph"/>
-              <w:ind w:left="0"/>
-              <w:jc w:val="center"/>
-            </w:pPr>
-            <w:r>
-              <w:t>30250</w:t>
-            </w:r>
-          </w:p>
-          <w:p>
-            <w:pPr>
-              <w:pStyle w:val="ListParagraph"/>
-              <w:ind w:left="0"/>
-              <w:jc w:val="center"/>
-            </w:pPr>
-            <w:r>
-              <w:t>68000</w:t>
-            </w:r>
-          </w:p>
-          <w:p>
-            <w:pPr>
-              <w:pStyle w:val="ListParagraph"/>
-              <w:ind w:left="0"/>
-              <w:jc w:val="center"/>
-            </w:pPr>
-            <w:r>
-              <w:t>18000</w:t>
-            </w:r>
-          </w:p>
-          <w:p>
-            <w:pPr>
-              <w:pStyle w:val="ListParagraph"/>
-              <w:ind w:left="0"/>
-              <w:jc w:val="center"/>
-            </w:pPr>
-            <w:r>
-              <w:t>4632</w:t>
-            </w:r>
-            <w:r>
-              <w:t>0</w:t>
-            </w:r>
-          </w:p>
-          <w:p>
-            <w:pPr>
-              <w:pStyle w:val="ListParagraph"/>
-              <w:ind w:left="0"/>
-              <w:jc w:val="center"/>
-            </w:pPr>
-            <w:r>
-              <w:t>88300</w:t>
-            </w:r>
-          </w:p>
-          <w:p>
-            <w:pPr>
-              <w:pStyle w:val="ListParagraph"/>
-              <w:ind w:left="0"/>
-              <w:jc w:val="center"/>
-            </w:pPr>
-            <w:r>
-              <w:t>81100</w:t>
-            </w:r>
-          </w:p>
-          <w:p>
-            <w:pPr>
-              <w:pStyle w:val="ListParagraph"/>
-              <w:ind w:left="0"/>
-              <w:jc w:val="center"/>
-            </w:pPr>
-            <w:r>
-              <w:t>11500</w:t>
-            </w:r>
-          </w:p>
-          <w:p>
-            <w:pPr>
-              <w:pStyle w:val="ListParagraph"/>
-              <w:ind w:left="0"/>
-              <w:jc w:val="center"/>
-            </w:pPr>
-            <w:r>
-              <w:t>93300</w:t>
-            </w:r>
-          </w:p>
-          <w:p>
-            <w:pPr>
-              <w:pStyle w:val="ListParagraph"/>
-              <w:ind w:left="0"/>
-              <w:jc w:val="center"/>
-            </w:pPr>
-            <w:r>
-              <w:t>47301</w:t>
-            </w:r>
-          </w:p>
-          <w:p>
-            <w:pPr>
-              <w:pStyle w:val="ListParagraph"/>
-              <w:ind w:left="0"/>
-              <w:jc w:val="center"/>
-            </w:pPr>
-            <w:r>
-              <w:t>81120</w:t>
-            </w:r>
-          </w:p>
-          <w:p>
-            <w:pPr>
-              <w:pStyle w:val="ListParagraph"/>
-              <w:ind w:left="0"/>
-              <w:jc w:val="center"/>
-            </w:pPr>
-            <w:r>
-              <w:t>30000</w:t>
-            </w:r>
-          </w:p>
-          <w:p>
-            <w:pPr>
-              <w:pStyle w:val="ListParagraph"/>
-              <w:ind w:left="0"/>
-              <w:jc w:val="center"/>
-            </w:pPr>
-            <w:r>
-              <w:t>97000</w:t>
-            </w:r>
-          </w:p>
-          <w:p>
-            <w:pPr>
-              <w:pStyle w:val="ListParagraph"/>
-              <w:ind w:left="0"/>
-              <w:jc w:val="center"/>
-            </w:pPr>
-            <w:r>
-              <w:t>30250</w:t>
-            </w:r>
-          </w:p>
-          <w:p>
-            <w:pPr>
-              <w:pStyle w:val="ListParagraph"/>
-              <w:ind w:left="0"/>
-              <w:jc w:val="center"/>
-            </w:pPr>
-            <w:r>
-              <w:t>47302</w:t>
-            </w:r>
-          </w:p>
-          <w:p>
-            <w:pPr>
-              <w:pStyle w:val="ListParagraph"/>
-              <w:ind w:left="0"/>
-              <w:jc w:val="center"/>
-            </w:pPr>
-            <w:r>
-              <w:t>46150</w:t>
-            </w:r>
-          </w:p>
-          <w:p>
-            <w:pPr>
-              <w:pStyle w:val="ListParagraph"/>
-              <w:ind w:left="0"/>
-              <w:jc w:val="center"/>
-            </w:pPr>
-            <w:r>
-              <w:t>31500</w:t>
-            </w:r>
-          </w:p>
-          <w:p>
-            <w:pPr>
-              <w:pStyle w:val="ListParagraph"/>
-              <w:ind w:left="0"/>
-              <w:jc w:val="center"/>
-            </w:pPr>
-            <w:r>
-              <w:t>14000</w:t>
-            </w:r>
-          </w:p>
-          <w:p>
-            <w:pPr>
-              <w:pStyle w:val="ListParagraph"/>
-              <w:ind w:left="0"/>
-              <w:jc w:val="center"/>
-            </w:pPr>
-            <w:r>
-              <w:t>47620</w:t>
-            </w:r>
-          </w:p>
-          <w:p>
-            <w:pPr>
-              <w:pStyle w:val="ListParagraph"/>
-              <w:ind w:left="0"/>
-              <w:jc w:val="center"/>
-            </w:pPr>
-            <w:r>
-              <w:t>11520</w:t>
-            </w:r>
-          </w:p>
-          <w:p>
-            <w:pPr>
-              <w:pStyle w:val="ListParagraph"/>
-              <w:ind w:left="0"/>
-              <w:jc w:val="center"/>
-            </w:pPr>
-            <w:r>
-              <w:t>46000</w:t>
-            </w:r>
-          </w:p>
-          <w:p>
-            <w:pPr>
-              <w:pStyle w:val="ListParagraph"/>
-              <w:ind w:left="0"/>
-              <w:jc w:val="center"/>
-            </w:pPr>
-            <w:r>
-              <w:t>89500</w:t>
-            </w:r>
-          </w:p>
-          <w:p>
-            <w:pPr>
-              <w:pStyle w:val="ListParagraph"/>
-              <w:ind w:left="0"/>
-              <w:jc w:val="center"/>
-              <w:rPr>
-                <w:rFonts w:ascii="Times New Roman" w:hAnsi="Times New Roman" w:cs="Times New Roman"/>
-                <w:sz w:val="20"/>
-                <w:szCs w:val="20"/>
-              </w:rPr>
-            </w:pPr>
-          </w:p>
-        </w:tc>
-        <w:tc>
-          <w:tcPr>
             <w:tcW w:w="1276" w:type="dxa"/>
             <w:vAlign w:val="center"/>
           </w:tcPr>
@@ -5257,24 +4113,6 @@
         </w:tc>
         <w:tc>
           <w:tcPr>
-            <w:tcW w:w="991" w:type="dxa"/>
-            <w:vMerge/>
-          </w:tcPr>
-          <w:p>
-            <w:pPr>
-              <w:pStyle w:val="ListParagraph"/>
-              <w:ind w:left="0"/>
-              <w:jc w:val="center"/>
-              <w:rPr>
-                <w:rFonts w:ascii="Times New Roman" w:hAnsi="Times New Roman" w:cs="Times New Roman"/>
-                <w:sz w:val="20"/>
-                <w:szCs w:val="20"/>
-              </w:rPr>
-            </w:pPr>
-          </w:p>
-        </w:tc>
-        <w:tc>
-          <w:tcPr>
             <w:tcW w:w="1276" w:type="dxa"/>
             <w:vAlign w:val="center"/>
           </w:tcPr>
@@ -5590,24 +4428,6 @@
         </w:tc>
         <w:tc>
           <w:tcPr>
-            <w:tcW w:w="991" w:type="dxa"/>
-            <w:vMerge/>
-          </w:tcPr>
-          <w:p>
-            <w:pPr>
-              <w:pStyle w:val="ListParagraph"/>
-              <w:ind w:left="0"/>
-              <w:jc w:val="center"/>
-              <w:rPr>
-                <w:rFonts w:ascii="Times New Roman" w:hAnsi="Times New Roman" w:cs="Times New Roman"/>
-                <w:sz w:val="20"/>
-                <w:szCs w:val="20"/>
-              </w:rPr>
-            </w:pPr>
-          </w:p>
-        </w:tc>
-        <w:tc>
-          <w:tcPr>
             <w:tcW w:w="1276" w:type="dxa"/>
             <w:vAlign w:val="center"/>
           </w:tcPr>
@@ -5923,24 +4743,6 @@
         </w:tc>
         <w:tc>
           <w:tcPr>
-            <w:tcW w:w="991" w:type="dxa"/>
-            <w:vMerge/>
-          </w:tcPr>
-          <w:p>
-            <w:pPr>
-              <w:pStyle w:val="ListParagraph"/>
-              <w:ind w:left="0"/>
-              <w:jc w:val="center"/>
-              <w:rPr>
-                <w:rFonts w:ascii="Times New Roman" w:hAnsi="Times New Roman" w:cs="Times New Roman"/>
-                <w:sz w:val="20"/>
-                <w:szCs w:val="20"/>
-              </w:rPr>
-            </w:pPr>
-          </w:p>
-        </w:tc>
-        <w:tc>
-          <w:tcPr>
             <w:tcW w:w="1276" w:type="dxa"/>
             <w:vAlign w:val="center"/>
           </w:tcPr>
@@ -6128,24 +4930,6 @@
         </w:tc>
         <w:tc>
           <w:tcPr>
-            <w:tcW w:w="991" w:type="dxa"/>
-            <w:vMerge/>
-          </w:tcPr>
-          <w:p>
-            <w:pPr>
-              <w:pStyle w:val="ListParagraph"/>
-              <w:ind w:left="0"/>
-              <w:jc w:val="center"/>
-              <w:rPr>
-                <w:rFonts w:ascii="Times New Roman" w:hAnsi="Times New Roman" w:cs="Times New Roman"/>
-                <w:sz w:val="20"/>
-                <w:szCs w:val="20"/>
-              </w:rPr>
-            </w:pPr>
-          </w:p>
-        </w:tc>
-        <w:tc>
-          <w:tcPr>
             <w:tcW w:w="1276" w:type="dxa"/>
             <w:vAlign w:val="center"/>
           </w:tcPr>
@@ -6461,24 +5245,6 @@
         </w:tc>
         <w:tc>
           <w:tcPr>
-            <w:tcW w:w="991" w:type="dxa"/>
-            <w:vMerge/>
-          </w:tcPr>
-          <w:p>
-            <w:pPr>
-              <w:pStyle w:val="ListParagraph"/>
-              <w:ind w:left="0"/>
-              <w:jc w:val="center"/>
-              <w:rPr>
-                <w:rFonts w:ascii="Times New Roman" w:hAnsi="Times New Roman" w:cs="Times New Roman"/>
-                <w:sz w:val="20"/>
-                <w:szCs w:val="20"/>
-              </w:rPr>
-            </w:pPr>
-          </w:p>
-        </w:tc>
-        <w:tc>
-          <w:tcPr>
             <w:tcW w:w="1276" w:type="dxa"/>
             <w:vAlign w:val="center"/>
           </w:tcPr>
@@ -6794,24 +5560,6 @@
         </w:tc>
         <w:tc>
           <w:tcPr>
-            <w:tcW w:w="991" w:type="dxa"/>
-            <w:vMerge/>
-          </w:tcPr>
-          <w:p>
-            <w:pPr>
-              <w:pStyle w:val="ListParagraph"/>
-              <w:ind w:left="0"/>
-              <w:jc w:val="center"/>
-              <w:rPr>
-                <w:rFonts w:ascii="Times New Roman" w:hAnsi="Times New Roman" w:cs="Times New Roman"/>
-                <w:sz w:val="20"/>
-                <w:szCs w:val="20"/>
-              </w:rPr>
-            </w:pPr>
-          </w:p>
-        </w:tc>
-        <w:tc>
-          <w:tcPr>
             <w:tcW w:w="1276" w:type="dxa"/>
             <w:vAlign w:val="center"/>
           </w:tcPr>
@@ -7127,24 +5875,6 @@
         </w:tc>
         <w:tc>
           <w:tcPr>
-            <w:tcW w:w="991" w:type="dxa"/>
-            <w:vMerge/>
-          </w:tcPr>
-          <w:p>
-            <w:pPr>
-              <w:pStyle w:val="ListParagraph"/>
-              <w:ind w:left="0"/>
-              <w:jc w:val="center"/>
-              <w:rPr>
-                <w:rFonts w:ascii="Times New Roman" w:hAnsi="Times New Roman" w:cs="Times New Roman"/>
-                <w:sz w:val="20"/>
-                <w:szCs w:val="20"/>
-              </w:rPr>
-            </w:pPr>
-          </w:p>
-        </w:tc>
-        <w:tc>
-          <w:tcPr>
             <w:tcW w:w="1276" w:type="dxa"/>
             <w:vAlign w:val="center"/>
           </w:tcPr>
@@ -7332,24 +6062,6 @@
         </w:tc>
         <w:tc>
           <w:tcPr>
-            <w:tcW w:w="991" w:type="dxa"/>
-            <w:vMerge/>
-          </w:tcPr>
-          <w:p>
-            <w:pPr>
-              <w:pStyle w:val="ListParagraph"/>
-              <w:ind w:left="0"/>
-              <w:jc w:val="center"/>
-              <w:rPr>
-                <w:rFonts w:ascii="Times New Roman" w:hAnsi="Times New Roman" w:cs="Times New Roman"/>
-                <w:sz w:val="20"/>
-                <w:szCs w:val="20"/>
-              </w:rPr>
-            </w:pPr>
-          </w:p>
-        </w:tc>
-        <w:tc>
-          <w:tcPr>
             <w:tcW w:w="1276" w:type="dxa"/>
             <w:vAlign w:val="center"/>
           </w:tcPr>
@@ -7665,24 +6377,6 @@
         </w:tc>
         <w:tc>
           <w:tcPr>
-            <w:tcW w:w="991" w:type="dxa"/>
-            <w:vMerge/>
-          </w:tcPr>
-          <w:p>
-            <w:pPr>
-              <w:pStyle w:val="ListParagraph"/>
-              <w:ind w:left="0"/>
-              <w:jc w:val="center"/>
-              <w:rPr>
-                <w:rFonts w:ascii="Times New Roman" w:hAnsi="Times New Roman" w:cs="Times New Roman"/>
-                <w:sz w:val="20"/>
-                <w:szCs w:val="20"/>
-              </w:rPr>
-            </w:pPr>
-          </w:p>
-        </w:tc>
-        <w:tc>
-          <w:tcPr>
             <w:tcW w:w="1276" w:type="dxa"/>
             <w:vAlign w:val="center"/>
           </w:tcPr>
@@ -7998,24 +6692,6 @@
         </w:tc>
         <w:tc>
           <w:tcPr>
-            <w:tcW w:w="991" w:type="dxa"/>
-            <w:vMerge/>
-          </w:tcPr>
-          <w:p>
-            <w:pPr>
-              <w:pStyle w:val="ListParagraph"/>
-              <w:ind w:left="0"/>
-              <w:jc w:val="center"/>
-              <w:rPr>
-                <w:rFonts w:ascii="Times New Roman" w:hAnsi="Times New Roman" w:cs="Times New Roman"/>
-                <w:sz w:val="20"/>
-                <w:szCs w:val="20"/>
-              </w:rPr>
-            </w:pPr>
-          </w:p>
-        </w:tc>
-        <w:tc>
-          <w:tcPr>
             <w:tcW w:w="1276" w:type="dxa"/>
             <w:vAlign w:val="center"/>
           </w:tcPr>
@@ -8331,23 +7007,6 @@
         </w:tc>
         <w:tc>
           <w:tcPr>
-            <w:tcW w:w="991" w:type="dxa"/>
-          </w:tcPr>
-          <w:p>
-            <w:pPr>
-              <w:pStyle w:val="ListParagraph"/>
-              <w:ind w:left="0"/>
-              <w:jc w:val="center"/>
-              <w:rPr>
-                <w:rFonts w:ascii="Times New Roman" w:hAnsi="Times New Roman" w:cs="Times New Roman"/>
-                <w:sz w:val="20"/>
-                <w:szCs w:val="20"/>
-              </w:rPr>
-            </w:pPr>
-          </w:p>
-        </w:tc>
-        <w:tc>
-          <w:tcPr>
             <w:tcW w:w="1276" w:type="dxa"/>
             <w:vAlign w:val="center"/>
           </w:tcPr>
@@ -8535,537 +7194,6 @@
         </w:tc>
         <w:tc>
           <w:tcPr>
-            <w:tcW w:w="991" w:type="dxa"/>
-            <w:vMerge w:val="restart"/>
-            <w:vAlign w:val="center"/>
-          </w:tcPr>
-          <w:p>
-            <w:pPr>
-              <w:pStyle w:val="ListParagraph"/>
-              <w:ind w:left="0"/>
-              <w:jc w:val="center"/>
-              <w:rPr>
-                <w:rStyle w:val="postal-code"/>
-              </w:rPr>
-            </w:pPr>
-            <w:r>
-              <w:rPr>
-                <w:rStyle w:val="postal-code"/>
-              </w:rPr>
-              <w:t>11738</w:t>
-            </w:r>
-          </w:p>
-          <w:p>
-            <w:pPr>
-              <w:pStyle w:val="ListParagraph"/>
-              <w:ind w:left="0"/>
-              <w:jc w:val="center"/>
-              <w:rPr>
-                <w:rStyle w:val="postal-code"/>
-              </w:rPr>
-            </w:pPr>
-            <w:r>
-              <w:rPr>
-                <w:rStyle w:val="postal-code"/>
-              </w:rPr>
-              <w:t>92111</w:t>
-            </w:r>
-          </w:p>
-          <w:p>
-            <w:pPr>
-              <w:pStyle w:val="ListParagraph"/>
-              <w:ind w:left="0"/>
-              <w:jc w:val="center"/>
-              <w:rPr>
-                <w:rStyle w:val="postal-code"/>
-              </w:rPr>
-            </w:pPr>
-            <w:r>
-              <w:rPr>
-                <w:rStyle w:val="postal-code"/>
-              </w:rPr>
-              <w:t>92105</w:t>
-            </w:r>
-          </w:p>
-          <w:p>
-            <w:pPr>
-              <w:pStyle w:val="ListParagraph"/>
-              <w:ind w:left="0"/>
-              <w:jc w:val="center"/>
-              <w:rPr>
-                <w:rStyle w:val="postal-code"/>
-              </w:rPr>
-            </w:pPr>
-            <w:r>
-              <w:rPr>
-                <w:rStyle w:val="postal-code"/>
-              </w:rPr>
-              <w:t>92118</w:t>
-            </w:r>
-          </w:p>
-          <w:p>
-            <w:pPr>
-              <w:pStyle w:val="ListParagraph"/>
-              <w:ind w:left="0"/>
-              <w:jc w:val="center"/>
-              <w:rPr>
-                <w:rStyle w:val="postal-code"/>
-              </w:rPr>
-            </w:pPr>
-            <w:r>
-              <w:rPr>
-                <w:rStyle w:val="postal-code"/>
-              </w:rPr>
-              <w:t>92108</w:t>
-            </w:r>
-          </w:p>
-          <w:p>
-            <w:pPr>
-              <w:pStyle w:val="ListParagraph"/>
-              <w:ind w:left="0"/>
-              <w:jc w:val="center"/>
-              <w:rPr>
-                <w:rStyle w:val="postal-code"/>
-              </w:rPr>
-            </w:pPr>
-            <w:r>
-              <w:rPr>
-                <w:rStyle w:val="postal-code"/>
-              </w:rPr>
-              <w:t>92103</w:t>
-            </w:r>
-          </w:p>
-          <w:p>
-            <w:pPr>
-              <w:pStyle w:val="ListParagraph"/>
-              <w:ind w:left="0"/>
-              <w:jc w:val="center"/>
-              <w:rPr>
-                <w:rStyle w:val="postal-code"/>
-              </w:rPr>
-            </w:pPr>
-            <w:r>
-              <w:rPr>
-                <w:rStyle w:val="postal-code"/>
-              </w:rPr>
-              <w:t>92014</w:t>
-            </w:r>
-          </w:p>
-          <w:p>
-            <w:pPr>
-              <w:pStyle w:val="ListParagraph"/>
-              <w:ind w:left="0"/>
-              <w:jc w:val="center"/>
-              <w:rPr>
-                <w:rStyle w:val="postal-code"/>
-              </w:rPr>
-            </w:pPr>
-            <w:r>
-              <w:rPr>
-                <w:rStyle w:val="postal-code"/>
-              </w:rPr>
-              <w:t>92130</w:t>
-            </w:r>
-          </w:p>
-          <w:p>
-            <w:pPr>
-              <w:pStyle w:val="ListParagraph"/>
-              <w:ind w:left="0"/>
-              <w:jc w:val="center"/>
-              <w:rPr>
-                <w:rStyle w:val="postal-code"/>
-              </w:rPr>
-            </w:pPr>
-            <w:r>
-              <w:rPr>
-                <w:rStyle w:val="postal-code"/>
-              </w:rPr>
-              <w:t>92126</w:t>
-            </w:r>
-          </w:p>
-          <w:p>
-            <w:pPr>
-              <w:pStyle w:val="ListParagraph"/>
-              <w:ind w:left="0"/>
-              <w:jc w:val="center"/>
-              <w:rPr>
-                <w:rStyle w:val="postal-code"/>
-              </w:rPr>
-            </w:pPr>
-            <w:r>
-              <w:rPr>
-                <w:rStyle w:val="postal-code"/>
-              </w:rPr>
-              <w:t>92123</w:t>
-            </w:r>
-          </w:p>
-          <w:p>
-            <w:pPr>
-              <w:pStyle w:val="ListParagraph"/>
-              <w:ind w:left="0"/>
-              <w:jc w:val="center"/>
-              <w:rPr>
-                <w:rStyle w:val="postal-code"/>
-              </w:rPr>
-            </w:pPr>
-            <w:r>
-              <w:rPr>
-                <w:rStyle w:val="postal-code"/>
-              </w:rPr>
-              <w:t>92128</w:t>
-            </w:r>
-          </w:p>
-          <w:p>
-            <w:pPr>
-              <w:pStyle w:val="ListParagraph"/>
-              <w:ind w:left="0"/>
-              <w:jc w:val="center"/>
-              <w:rPr>
-                <w:rStyle w:val="postal-code"/>
-              </w:rPr>
-            </w:pPr>
-            <w:r>
-              <w:rPr>
-                <w:rStyle w:val="postal-code"/>
-              </w:rPr>
-              <w:t>10022</w:t>
-            </w:r>
-          </w:p>
-          <w:p>
-            <w:pPr>
-              <w:pStyle w:val="ListParagraph"/>
-              <w:ind w:left="0"/>
-              <w:jc w:val="center"/>
-              <w:rPr>
-                <w:rStyle w:val="postal-code"/>
-              </w:rPr>
-            </w:pPr>
-            <w:r>
-              <w:rPr>
-                <w:rStyle w:val="postal-code"/>
-              </w:rPr>
-              <w:t>10016</w:t>
-            </w:r>
-          </w:p>
-          <w:p>
-            <w:pPr>
-              <w:pStyle w:val="ListParagraph"/>
-              <w:ind w:left="0"/>
-              <w:jc w:val="center"/>
-              <w:rPr>
-                <w:rStyle w:val="postal-code"/>
-              </w:rPr>
-            </w:pPr>
-            <w:r>
-              <w:rPr>
-                <w:rStyle w:val="postal-code"/>
-              </w:rPr>
-              <w:t>10037</w:t>
-            </w:r>
-          </w:p>
-          <w:p>
-            <w:pPr>
-              <w:pStyle w:val="ListParagraph"/>
-              <w:ind w:left="0"/>
-              <w:jc w:val="center"/>
-              <w:rPr>
-                <w:rStyle w:val="postal-code"/>
-              </w:rPr>
-            </w:pPr>
-            <w:r>
-              <w:rPr>
-                <w:rStyle w:val="postal-code"/>
-              </w:rPr>
-              <w:t>10033</w:t>
-            </w:r>
-          </w:p>
-          <w:p>
-            <w:pPr>
-              <w:pStyle w:val="ListParagraph"/>
-              <w:ind w:left="0"/>
-              <w:jc w:val="center"/>
-              <w:rPr>
-                <w:rStyle w:val="postal-code"/>
-              </w:rPr>
-            </w:pPr>
-            <w:r>
-              <w:rPr>
-                <w:rStyle w:val="postal-code"/>
-              </w:rPr>
-              <w:t>10019</w:t>
-            </w:r>
-          </w:p>
-          <w:p>
-            <w:pPr>
-              <w:pStyle w:val="ListParagraph"/>
-              <w:ind w:left="0"/>
-              <w:jc w:val="center"/>
-              <w:rPr>
-                <w:rStyle w:val="postal-code"/>
-              </w:rPr>
-            </w:pPr>
-            <w:r>
-              <w:rPr>
-                <w:rStyle w:val="postal-code"/>
-              </w:rPr>
-              <w:t>10025</w:t>
-            </w:r>
-          </w:p>
-          <w:p>
-            <w:pPr>
-              <w:pStyle w:val="ListParagraph"/>
-              <w:ind w:left="0"/>
-              <w:jc w:val="center"/>
-              <w:rPr>
-                <w:rStyle w:val="postal-code"/>
-              </w:rPr>
-            </w:pPr>
-            <w:r>
-              <w:rPr>
-                <w:rStyle w:val="postal-code"/>
-              </w:rPr>
-              <w:t>10002</w:t>
-            </w:r>
-          </w:p>
-          <w:p>
-            <w:pPr>
-              <w:pStyle w:val="ListParagraph"/>
-              <w:ind w:left="0"/>
-              <w:jc w:val="center"/>
-              <w:rPr>
-                <w:rStyle w:val="postal-code"/>
-              </w:rPr>
-            </w:pPr>
-            <w:r>
-              <w:rPr>
-                <w:rStyle w:val="postal-code"/>
-              </w:rPr>
-              <w:t>10035</w:t>
-            </w:r>
-          </w:p>
-          <w:p>
-            <w:pPr>
-              <w:pStyle w:val="ListParagraph"/>
-              <w:ind w:left="0"/>
-              <w:jc w:val="center"/>
-              <w:rPr>
-                <w:rStyle w:val="postal-code"/>
-              </w:rPr>
-            </w:pPr>
-            <w:r>
-              <w:rPr>
-                <w:rStyle w:val="postal-code"/>
-              </w:rPr>
-              <w:t>10034</w:t>
-            </w:r>
-          </w:p>
-          <w:p>
-            <w:pPr>
-              <w:pStyle w:val="ListParagraph"/>
-              <w:ind w:left="0"/>
-              <w:jc w:val="center"/>
-              <w:rPr>
-                <w:rStyle w:val="postal-code"/>
-              </w:rPr>
-            </w:pPr>
-            <w:r>
-              <w:rPr>
-                <w:rStyle w:val="postal-code"/>
-              </w:rPr>
-              <w:t>10040</w:t>
-            </w:r>
-          </w:p>
-          <w:p>
-            <w:pPr>
-              <w:pStyle w:val="ListParagraph"/>
-              <w:ind w:left="0"/>
-              <w:jc w:val="center"/>
-              <w:rPr>
-                <w:rStyle w:val="postal-code"/>
-              </w:rPr>
-            </w:pPr>
-            <w:r>
-              <w:rPr>
-                <w:rStyle w:val="postal-code"/>
-              </w:rPr>
-              <w:t>20006</w:t>
-            </w:r>
-          </w:p>
-          <w:p>
-            <w:pPr>
-              <w:pStyle w:val="ListParagraph"/>
-              <w:ind w:left="0"/>
-              <w:jc w:val="center"/>
-              <w:rPr>
-                <w:rStyle w:val="postal-code"/>
-              </w:rPr>
-            </w:pPr>
-            <w:r>
-              <w:rPr>
-                <w:rStyle w:val="postal-code"/>
-              </w:rPr>
-              <w:t>20016</w:t>
-            </w:r>
-          </w:p>
-          <w:p>
-            <w:pPr>
-              <w:pStyle w:val="ListParagraph"/>
-              <w:ind w:left="0"/>
-              <w:jc w:val="center"/>
-              <w:rPr>
-                <w:rStyle w:val="postal-code"/>
-              </w:rPr>
-            </w:pPr>
-            <w:r>
-              <w:rPr>
-                <w:rStyle w:val="postal-code"/>
-              </w:rPr>
-              <w:t>20001</w:t>
-            </w:r>
-          </w:p>
-          <w:p>
-            <w:pPr>
-              <w:pStyle w:val="ListParagraph"/>
-              <w:ind w:left="0"/>
-              <w:jc w:val="center"/>
-              <w:rPr>
-                <w:rStyle w:val="postal-code"/>
-              </w:rPr>
-            </w:pPr>
-            <w:r>
-              <w:rPr>
-                <w:rStyle w:val="postal-code"/>
-              </w:rPr>
-              <w:t>20007</w:t>
-            </w:r>
-          </w:p>
-          <w:p>
-            <w:pPr>
-              <w:pStyle w:val="ListParagraph"/>
-              <w:ind w:left="0"/>
-              <w:jc w:val="center"/>
-              <w:rPr>
-                <w:rStyle w:val="postal-code"/>
-              </w:rPr>
-            </w:pPr>
-            <w:r>
-              <w:rPr>
-                <w:rStyle w:val="postal-code"/>
-              </w:rPr>
-              <w:t>20006</w:t>
-            </w:r>
-          </w:p>
-          <w:p>
-            <w:pPr>
-              <w:pStyle w:val="ListParagraph"/>
-              <w:ind w:left="0"/>
-              <w:jc w:val="center"/>
-              <w:rPr>
-                <w:rStyle w:val="postal-code"/>
-              </w:rPr>
-            </w:pPr>
-            <w:r>
-              <w:rPr>
-                <w:rStyle w:val="postal-code"/>
-              </w:rPr>
-              <w:t>20003</w:t>
-            </w:r>
-          </w:p>
-          <w:p>
-            <w:pPr>
-              <w:pStyle w:val="ListParagraph"/>
-              <w:ind w:left="0"/>
-              <w:jc w:val="center"/>
-              <w:rPr>
-                <w:rStyle w:val="postal-code"/>
-              </w:rPr>
-            </w:pPr>
-            <w:r>
-              <w:rPr>
-                <w:rStyle w:val="postal-code"/>
-              </w:rPr>
-              <w:t>60622</w:t>
-            </w:r>
-          </w:p>
-          <w:p>
-            <w:pPr>
-              <w:pStyle w:val="ListParagraph"/>
-              <w:ind w:left="0"/>
-              <w:jc w:val="center"/>
-              <w:rPr>
-                <w:rStyle w:val="postal-code"/>
-              </w:rPr>
-            </w:pPr>
-            <w:r>
-              <w:rPr>
-                <w:rStyle w:val="postal-code"/>
-              </w:rPr>
-              <w:t>60609</w:t>
-            </w:r>
-          </w:p>
-          <w:p>
-            <w:pPr>
-              <w:pStyle w:val="ListParagraph"/>
-              <w:ind w:left="0"/>
-              <w:jc w:val="center"/>
-              <w:rPr>
-                <w:rStyle w:val="postal-code"/>
-              </w:rPr>
-            </w:pPr>
-            <w:r>
-              <w:rPr>
-                <w:rStyle w:val="postal-code"/>
-              </w:rPr>
-              <w:t>60804</w:t>
-            </w:r>
-          </w:p>
-          <w:p>
-            <w:pPr>
-              <w:pStyle w:val="ListParagraph"/>
-              <w:ind w:left="0"/>
-              <w:jc w:val="center"/>
-              <w:rPr>
-                <w:rStyle w:val="postal-code"/>
-              </w:rPr>
-            </w:pPr>
-            <w:r>
-              <w:rPr>
-                <w:rStyle w:val="postal-code"/>
-              </w:rPr>
-              <w:t>60647</w:t>
-            </w:r>
-          </w:p>
-          <w:p>
-            <w:pPr>
-              <w:pStyle w:val="ListParagraph"/>
-              <w:ind w:left="0"/>
-              <w:jc w:val="center"/>
-              <w:rPr>
-                <w:rStyle w:val="postal-code"/>
-              </w:rPr>
-            </w:pPr>
-            <w:r>
-              <w:rPr>
-                <w:rStyle w:val="postal-code"/>
-              </w:rPr>
-              <w:t>60618</w:t>
-            </w:r>
-          </w:p>
-          <w:p>
-            <w:pPr>
-              <w:pStyle w:val="ListParagraph"/>
-              <w:ind w:left="0"/>
-              <w:jc w:val="center"/>
-              <w:rPr>
-                <w:rFonts w:ascii="Times New Roman" w:hAnsi="Times New Roman" w:cs="Times New Roman"/>
-                <w:sz w:val="20"/>
-                <w:szCs w:val="20"/>
-              </w:rPr>
-            </w:pPr>
-          </w:p>
-        </w:tc>
-        <w:tc>
-          <w:tcPr>
             <w:tcW w:w="1276" w:type="dxa"/>
             <w:vAlign w:val="center"/>
           </w:tcPr>
@@ -9381,24 +7509,6 @@
         </w:tc>
         <w:tc>
           <w:tcPr>
-            <w:tcW w:w="991" w:type="dxa"/>
-            <w:vMerge/>
-          </w:tcPr>
-          <w:p>
-            <w:pPr>
-              <w:pStyle w:val="ListParagraph"/>
-              <w:ind w:left="0"/>
-              <w:jc w:val="center"/>
-              <w:rPr>
-                <w:rFonts w:ascii="Times New Roman" w:hAnsi="Times New Roman" w:cs="Times New Roman"/>
-                <w:sz w:val="20"/>
-                <w:szCs w:val="20"/>
-              </w:rPr>
-            </w:pPr>
-          </w:p>
-        </w:tc>
-        <w:tc>
-          <w:tcPr>
             <w:tcW w:w="1276" w:type="dxa"/>
             <w:vAlign w:val="center"/>
           </w:tcPr>
@@ -9722,24 +7832,6 @@
         </w:tc>
         <w:tc>
           <w:tcPr>
-            <w:tcW w:w="991" w:type="dxa"/>
-            <w:vMerge/>
-          </w:tcPr>
-          <w:p>
-            <w:pPr>
-              <w:pStyle w:val="ListParagraph"/>
-              <w:ind w:left="0"/>
-              <w:jc w:val="center"/>
-              <w:rPr>
-                <w:rFonts w:ascii="Times New Roman" w:hAnsi="Times New Roman" w:cs="Times New Roman"/>
-                <w:sz w:val="20"/>
-                <w:szCs w:val="20"/>
-              </w:rPr>
-            </w:pPr>
-          </w:p>
-        </w:tc>
-        <w:tc>
-          <w:tcPr>
             <w:tcW w:w="1276" w:type="dxa"/>
             <w:vAlign w:val="center"/>
           </w:tcPr>
@@ -10055,24 +8147,6 @@
         </w:tc>
         <w:tc>
           <w:tcPr>
-            <w:tcW w:w="991" w:type="dxa"/>
-            <w:vMerge/>
-          </w:tcPr>
-          <w:p>
-            <w:pPr>
-              <w:pStyle w:val="ListParagraph"/>
-              <w:ind w:left="0"/>
-              <w:jc w:val="center"/>
-              <w:rPr>
-                <w:rFonts w:ascii="Times New Roman" w:hAnsi="Times New Roman" w:cs="Times New Roman"/>
-                <w:sz w:val="20"/>
-                <w:szCs w:val="20"/>
-              </w:rPr>
-            </w:pPr>
-          </w:p>
-        </w:tc>
-        <w:tc>
-          <w:tcPr>
             <w:tcW w:w="1276" w:type="dxa"/>
             <w:vAlign w:val="center"/>
           </w:tcPr>
@@ -10268,24 +8342,6 @@
         </w:tc>
         <w:tc>
           <w:tcPr>
-            <w:tcW w:w="991" w:type="dxa"/>
-            <w:vMerge/>
-          </w:tcPr>
-          <w:p>
-            <w:pPr>
-              <w:pStyle w:val="ListParagraph"/>
-              <w:ind w:left="0"/>
-              <w:jc w:val="center"/>
-              <w:rPr>
-                <w:rFonts w:ascii="Times New Roman" w:hAnsi="Times New Roman" w:cs="Times New Roman"/>
-                <w:sz w:val="20"/>
-                <w:szCs w:val="20"/>
-              </w:rPr>
-            </w:pPr>
-          </w:p>
-        </w:tc>
-        <w:tc>
-          <w:tcPr>
             <w:tcW w:w="1276" w:type="dxa"/>
             <w:vAlign w:val="center"/>
           </w:tcPr>
@@ -10601,24 +8657,6 @@
         </w:tc>
         <w:tc>
           <w:tcPr>
-            <w:tcW w:w="991" w:type="dxa"/>
-            <w:vMerge/>
-          </w:tcPr>
-          <w:p>
-            <w:pPr>
-              <w:pStyle w:val="ListParagraph"/>
-              <w:ind w:left="0"/>
-              <w:jc w:val="center"/>
-              <w:rPr>
-                <w:rFonts w:ascii="Times New Roman" w:hAnsi="Times New Roman" w:cs="Times New Roman"/>
-                <w:sz w:val="20"/>
-                <w:szCs w:val="20"/>
-              </w:rPr>
-            </w:pPr>
-          </w:p>
-        </w:tc>
-        <w:tc>
-          <w:tcPr>
             <w:tcW w:w="1276" w:type="dxa"/>
             <w:vAlign w:val="center"/>
           </w:tcPr>
@@ -10934,24 +8972,6 @@
         </w:tc>
         <w:tc>
           <w:tcPr>
-            <w:tcW w:w="991" w:type="dxa"/>
-            <w:vMerge/>
-          </w:tcPr>
-          <w:p>
-            <w:pPr>
-              <w:pStyle w:val="ListParagraph"/>
-              <w:ind w:left="0"/>
-              <w:jc w:val="center"/>
-              <w:rPr>
-                <w:rFonts w:ascii="Times New Roman" w:hAnsi="Times New Roman" w:cs="Times New Roman"/>
-                <w:sz w:val="20"/>
-                <w:szCs w:val="20"/>
-              </w:rPr>
-            </w:pPr>
-          </w:p>
-        </w:tc>
-        <w:tc>
-          <w:tcPr>
             <w:tcW w:w="1276" w:type="dxa"/>
             <w:vAlign w:val="center"/>
           </w:tcPr>
@@ -11267,24 +9287,6 @@
         </w:tc>
         <w:tc>
           <w:tcPr>
-            <w:tcW w:w="991" w:type="dxa"/>
-            <w:vMerge/>
-          </w:tcPr>
-          <w:p>
-            <w:pPr>
-              <w:pStyle w:val="ListParagraph"/>
-              <w:ind w:left="0"/>
-              <w:jc w:val="center"/>
-              <w:rPr>
-                <w:rFonts w:ascii="Times New Roman" w:hAnsi="Times New Roman" w:cs="Times New Roman"/>
-                <w:sz w:val="20"/>
-                <w:szCs w:val="20"/>
-              </w:rPr>
-            </w:pPr>
-          </w:p>
-        </w:tc>
-        <w:tc>
-          <w:tcPr>
             <w:tcW w:w="1276" w:type="dxa"/>
             <w:vAlign w:val="center"/>
           </w:tcPr>
@@ -11472,24 +9474,6 @@
         </w:tc>
         <w:tc>
           <w:tcPr>
-            <w:tcW w:w="991" w:type="dxa"/>
-            <w:vMerge/>
-          </w:tcPr>
-          <w:p>
-            <w:pPr>
-              <w:pStyle w:val="ListParagraph"/>
-              <w:ind w:left="0"/>
-              <w:jc w:val="center"/>
-              <w:rPr>
-                <w:rFonts w:ascii="Times New Roman" w:hAnsi="Times New Roman" w:cs="Times New Roman"/>
-                <w:sz w:val="20"/>
-                <w:szCs w:val="20"/>
-              </w:rPr>
-            </w:pPr>
-          </w:p>
-        </w:tc>
-        <w:tc>
-          <w:tcPr>
             <w:tcW w:w="1276" w:type="dxa"/>
             <w:vAlign w:val="center"/>
           </w:tcPr>
@@ -11805,24 +9789,6 @@
         </w:tc>
         <w:tc>
           <w:tcPr>
-            <w:tcW w:w="991" w:type="dxa"/>
-            <w:vMerge/>
-          </w:tcPr>
-          <w:p>
-            <w:pPr>
-              <w:pStyle w:val="ListParagraph"/>
-              <w:ind w:left="0"/>
-              <w:jc w:val="center"/>
-              <w:rPr>
-                <w:rFonts w:ascii="Times New Roman" w:hAnsi="Times New Roman" w:cs="Times New Roman"/>
-                <w:sz w:val="20"/>
-                <w:szCs w:val="20"/>
-              </w:rPr>
-            </w:pPr>
-          </w:p>
-        </w:tc>
-        <w:tc>
-          <w:tcPr>
             <w:tcW w:w="1276" w:type="dxa"/>
             <w:vAlign w:val="center"/>
           </w:tcPr>
@@ -12134,24 +10100,6 @@
               </w:rPr>
               <w:t>USA</w:t>
             </w:r>
-          </w:p>
-        </w:tc>
-        <w:tc>
-          <w:tcPr>
-            <w:tcW w:w="991" w:type="dxa"/>
-            <w:vMerge/>
-          </w:tcPr>
-          <w:p>
-            <w:pPr>
-              <w:pStyle w:val="ListParagraph"/>
-              <w:ind w:left="0"/>
-              <w:jc w:val="center"/>
-              <w:rPr>
-                <w:rFonts w:ascii="Times New Roman" w:hAnsi="Times New Roman" w:cs="Times New Roman"/>
-                <w:sz w:val="20"/>
-                <w:szCs w:val="20"/>
-              </w:rPr>
-            </w:pPr>
           </w:p>
         </w:tc>
         <w:tc>

</xml_diff>